<commit_message>
edits to code and report
</commit_message>
<xml_diff>
--- a/Technical_Report_James_Price.docx
+++ b/Technical_Report_James_Price.docx
@@ -1487,17 +1487,261 @@
       <w:r>
         <w:t>Heap</w:t>
       </w:r>
+    </w:p>
+    <w:p>
+      <w:r>
+        <w:t xml:space="preserve">The Heap class holds all of the </w:t>
+      </w:r>
+      <w:r>
+        <w:t xml:space="preserve">case elements and has all of the algorithms for adding, removing, sorting and checking the root value. The actual values </w:t>
+      </w:r>
+      <w:r>
+        <w:t xml:space="preserve">are stored in the program with an array but the operations that are done to calculate the index positions and manipulate data, </w:t>
+      </w:r>
+      <w:r>
+        <w:rPr>
+          <w:b/>
+          <w:bCs/>
+        </w:rPr>
+        <w:t>treats the array like a heap</w:t>
+      </w:r>
+      <w:r>
+        <w:t>. Here is an example array of numbers and how the parent-child relationships would connect those elements:</w:t>
+      </w:r>
+    </w:p>
+    <w:p>
+      <w:r>
+        <w:rPr>
+          <w:b/>
+          <w:bCs/>
+        </w:rPr>
+        <w:drawing>
+          <wp:inline distT="0" distB="0" distL="0" distR="0" wp14:anchorId="2CF53119" wp14:editId="55695FA0">
+            <wp:extent cx="4557155" cy="1364098"/>
+            <wp:effectExtent l="0" t="0" r="0" b="7620"/>
+            <wp:docPr id="4" name="Picture 4"/>
+            <wp:cNvGraphicFramePr>
+              <a:graphicFrameLocks xmlns:a="http://schemas.openxmlformats.org/drawingml/2006/main" noChangeAspect="1"/>
+            </wp:cNvGraphicFramePr>
+            <a:graphic xmlns:a="http://schemas.openxmlformats.org/drawingml/2006/main">
+              <a:graphicData uri="http://schemas.openxmlformats.org/drawingml/2006/picture">
+                <pic:pic xmlns:pic="http://schemas.openxmlformats.org/drawingml/2006/picture">
+                  <pic:nvPicPr>
+                    <pic:cNvPr id="1" name=""/>
+                    <pic:cNvPicPr/>
+                  </pic:nvPicPr>
+                  <pic:blipFill>
+                    <a:blip r:embed="rId18"/>
+                    <a:stretch>
+                      <a:fillRect/>
+                    </a:stretch>
+                  </pic:blipFill>
+                  <pic:spPr>
+                    <a:xfrm>
+                      <a:off x="0" y="0"/>
+                      <a:ext cx="4557155" cy="1364098"/>
+                    </a:xfrm>
+                    <a:prstGeom prst="rect">
+                      <a:avLst/>
+                    </a:prstGeom>
+                  </pic:spPr>
+                </pic:pic>
+              </a:graphicData>
+            </a:graphic>
+          </wp:inline>
+        </w:drawing>
+      </w:r>
+    </w:p>
+    <w:p>
+      <w:r>
+        <w:t xml:space="preserve">The value 10 (at index 0) will have children 7 and 5 (at </w:t>
+      </w:r>
+      <w:proofErr w:type="spellStart"/>
+      <w:r>
+        <w:t>indecies</w:t>
+      </w:r>
+      <w:proofErr w:type="spellEnd"/>
+      <w:r>
+        <w:t xml:space="preserve"> 1 and 2 respectively) which was calculated using the formulae </w:t>
+      </w:r>
+      <w:proofErr w:type="spellStart"/>
+      <w:r>
+        <w:rPr>
+          <w:b/>
+          <w:bCs/>
+        </w:rPr>
+        <w:t>leftChild</w:t>
+      </w:r>
+      <w:proofErr w:type="spellEnd"/>
+      <w:r>
+        <w:rPr>
+          <w:b/>
+          <w:bCs/>
+        </w:rPr>
+        <w:t xml:space="preserve"> = 2i+1 and </w:t>
+      </w:r>
+      <w:proofErr w:type="spellStart"/>
+      <w:r>
+        <w:rPr>
+          <w:b/>
+          <w:bCs/>
+        </w:rPr>
+        <w:t>rightChild</w:t>
+      </w:r>
+      <w:proofErr w:type="spellEnd"/>
+      <w:r>
+        <w:rPr>
+          <w:b/>
+          <w:bCs/>
+        </w:rPr>
+        <w:t xml:space="preserve"> = 2i+2</w:t>
+      </w:r>
+      <w:r>
+        <w:t xml:space="preserve">. </w:t>
+      </w:r>
+    </w:p>
+    <w:p>
+      <w:r>
+        <w:t xml:space="preserve">Below is a list of </w:t>
+      </w:r>
+      <w:proofErr w:type="spellStart"/>
+      <w:r>
+        <w:t>proce</w:t>
+      </w:r>
       <w:bookmarkStart w:id="4" w:name="_GoBack"/>
       <w:bookmarkEnd w:id="4"/>
+      <w:r>
+        <w:t>edures</w:t>
+      </w:r>
+      <w:proofErr w:type="spellEnd"/>
+      <w:r>
+        <w:t xml:space="preserve"> and attributes present in the </w:t>
+      </w:r>
+      <w:proofErr w:type="spellStart"/>
+      <w:r>
+        <w:t>MaxHeap</w:t>
+      </w:r>
+      <w:proofErr w:type="spellEnd"/>
+      <w:r>
+        <w:t xml:space="preserve"> class:</w:t>
+      </w:r>
     </w:p>
     <w:p>
       <w:r>
-        <w:rPr>
-          <w:highlight w:val="yellow"/>
-        </w:rPr>
-        <w:t>The Heap class holds all of the data</w:t>
+        <w:lastRenderedPageBreak/>
+        <w:drawing>
+          <wp:inline distT="0" distB="0" distL="0" distR="0" wp14:anchorId="49096592" wp14:editId="088A716D">
+            <wp:extent cx="1722269" cy="4084674"/>
+            <wp:effectExtent l="0" t="0" r="0" b="0"/>
+            <wp:docPr id="5" name="Picture 5"/>
+            <wp:cNvGraphicFramePr>
+              <a:graphicFrameLocks xmlns:a="http://schemas.openxmlformats.org/drawingml/2006/main" noChangeAspect="1"/>
+            </wp:cNvGraphicFramePr>
+            <a:graphic xmlns:a="http://schemas.openxmlformats.org/drawingml/2006/main">
+              <a:graphicData uri="http://schemas.openxmlformats.org/drawingml/2006/picture">
+                <pic:pic xmlns:pic="http://schemas.openxmlformats.org/drawingml/2006/picture">
+                  <pic:nvPicPr>
+                    <pic:cNvPr id="1" name=""/>
+                    <pic:cNvPicPr/>
+                  </pic:nvPicPr>
+                  <pic:blipFill>
+                    <a:blip r:embed="rId19"/>
+                    <a:stretch>
+                      <a:fillRect/>
+                    </a:stretch>
+                  </pic:blipFill>
+                  <pic:spPr>
+                    <a:xfrm>
+                      <a:off x="0" y="0"/>
+                      <a:ext cx="1722269" cy="4084674"/>
+                    </a:xfrm>
+                    <a:prstGeom prst="rect">
+                      <a:avLst/>
+                    </a:prstGeom>
+                  </pic:spPr>
+                </pic:pic>
+              </a:graphicData>
+            </a:graphic>
+          </wp:inline>
+        </w:drawing>
       </w:r>
     </w:p>
+    <w:p>
+      <w:pPr>
+        <w:pStyle w:val="Heading2"/>
+      </w:pPr>
+      <w:r>
+        <w:t>Main</w:t>
+      </w:r>
+    </w:p>
+    <w:p>
+      <w:r>
+        <w:t xml:space="preserve">The main class handles the operation of the </w:t>
+      </w:r>
+      <w:proofErr w:type="spellStart"/>
+      <w:r>
+        <w:t>MaxHeap</w:t>
+      </w:r>
+      <w:proofErr w:type="spellEnd"/>
+      <w:r>
+        <w:t xml:space="preserve"> class and takes the user input to traverse menus</w:t>
+      </w:r>
+      <w:r>
+        <w:t xml:space="preserve"> and delete or create cases to be handled in the heap.</w:t>
+      </w:r>
+      <w:r>
+        <w:t xml:space="preserve"> A simple flowchart below shows the operation of the main class:</w:t>
+      </w:r>
+    </w:p>
+    <w:p>
+      <w:r>
+        <w:drawing>
+          <wp:inline distT="0" distB="0" distL="0" distR="0" wp14:anchorId="062821D2" wp14:editId="418A9FBE">
+            <wp:extent cx="4648200" cy="3755406"/>
+            <wp:effectExtent l="0" t="0" r="0" b="0"/>
+            <wp:docPr id="7" name="Picture 7"/>
+            <wp:cNvGraphicFramePr>
+              <a:graphicFrameLocks xmlns:a="http://schemas.openxmlformats.org/drawingml/2006/main" noChangeAspect="1"/>
+            </wp:cNvGraphicFramePr>
+            <a:graphic xmlns:a="http://schemas.openxmlformats.org/drawingml/2006/main">
+              <a:graphicData uri="http://schemas.openxmlformats.org/drawingml/2006/picture">
+                <pic:pic xmlns:pic="http://schemas.openxmlformats.org/drawingml/2006/picture">
+                  <pic:nvPicPr>
+                    <pic:cNvPr id="1" name=""/>
+                    <pic:cNvPicPr/>
+                  </pic:nvPicPr>
+                  <pic:blipFill>
+                    <a:blip r:embed="rId20"/>
+                    <a:stretch>
+                      <a:fillRect/>
+                    </a:stretch>
+                  </pic:blipFill>
+                  <pic:spPr>
+                    <a:xfrm>
+                      <a:off x="0" y="0"/>
+                      <a:ext cx="4679019" cy="3780305"/>
+                    </a:xfrm>
+                    <a:prstGeom prst="rect">
+                      <a:avLst/>
+                    </a:prstGeom>
+                  </pic:spPr>
+                </pic:pic>
+              </a:graphicData>
+            </a:graphic>
+          </wp:inline>
+        </w:drawing>
+      </w:r>
+    </w:p>
+    <w:p>
+      <w:pPr>
+        <w:pStyle w:val="Heading2"/>
+      </w:pPr>
+      <w:r>
+        <w:lastRenderedPageBreak/>
+        <w:t>Code</w:t>
+      </w:r>
+    </w:p>
+    <w:p/>
     <w:p>
       <w:pPr>
         <w:pStyle w:val="Heading1"/>
@@ -5474,7 +5718,7 @@
 </file>
 
 <file path=customXml/itemProps5.xml><?xml version="1.0" encoding="utf-8"?>
-<ds:datastoreItem xmlns:ds="http://schemas.openxmlformats.org/officeDocument/2006/customXml" ds:itemID="{E8E4A50D-AA00-4C2B-85B0-4B329B10169D}">
+<ds:datastoreItem xmlns:ds="http://schemas.openxmlformats.org/officeDocument/2006/customXml" ds:itemID="{B998DBDD-A62C-4329-997C-B52A200E6097}">
   <ds:schemaRefs>
     <ds:schemaRef ds:uri="http://schemas.openxmlformats.org/officeDocument/2006/bibliography"/>
   </ds:schemaRefs>

</xml_diff>